<commit_message>
Edited details on sheet
</commit_message>
<xml_diff>
--- a/Class Files/Portfolio_Plan_Research.docx
+++ b/Class Files/Portfolio_Plan_Research.docx
@@ -309,8 +309,6 @@
           <w:szCs w:val="24"/>
         </w:rPr>
       </w:pPr>
-      <w:bookmarkStart w:id="0" w:name="_GoBack"/>
-      <w:bookmarkEnd w:id="0"/>
     </w:p>
     <w:p>
       <w:pPr>
@@ -429,6 +427,128 @@
           <w:szCs w:val="24"/>
         </w:rPr>
         <w:t>Project page with polish projects that I’d want to show off my skills as a developer</w:t>
+      </w:r>
+      <w:bookmarkStart w:id="0" w:name="_GoBack"/>
+      <w:bookmarkEnd w:id="0"/>
+    </w:p>
+    <w:p>
+      <w:pPr>
+        <w:pStyle w:val="ListParagraph"/>
+        <w:numPr>
+          <w:ilvl w:val="2"/>
+          <w:numId w:val="1"/>
+        </w:numPr>
+        <w:rPr>
+          <w:sz w:val="24"/>
+          <w:szCs w:val="24"/>
+        </w:rPr>
+      </w:pPr>
+      <w:r>
+        <w:rPr>
+          <w:sz w:val="24"/>
+          <w:szCs w:val="24"/>
+        </w:rPr>
+        <w:t>Each project on page will have:</w:t>
+      </w:r>
+    </w:p>
+    <w:p>
+      <w:pPr>
+        <w:pStyle w:val="ListParagraph"/>
+        <w:numPr>
+          <w:ilvl w:val="2"/>
+          <w:numId w:val="1"/>
+        </w:numPr>
+        <w:rPr>
+          <w:sz w:val="24"/>
+          <w:szCs w:val="24"/>
+        </w:rPr>
+      </w:pPr>
+      <w:r>
+        <w:rPr>
+          <w:sz w:val="24"/>
+          <w:szCs w:val="24"/>
+        </w:rPr>
+        <w:t>Image</w:t>
+      </w:r>
+    </w:p>
+    <w:p>
+      <w:pPr>
+        <w:pStyle w:val="ListParagraph"/>
+        <w:numPr>
+          <w:ilvl w:val="2"/>
+          <w:numId w:val="1"/>
+        </w:numPr>
+        <w:rPr>
+          <w:sz w:val="24"/>
+          <w:szCs w:val="24"/>
+        </w:rPr>
+      </w:pPr>
+      <w:r>
+        <w:rPr>
+          <w:sz w:val="24"/>
+          <w:szCs w:val="24"/>
+        </w:rPr>
+        <w:t>Short description on what site is</w:t>
+      </w:r>
+    </w:p>
+    <w:p>
+      <w:pPr>
+        <w:pStyle w:val="ListParagraph"/>
+        <w:numPr>
+          <w:ilvl w:val="2"/>
+          <w:numId w:val="1"/>
+        </w:numPr>
+        <w:rPr>
+          <w:sz w:val="24"/>
+          <w:szCs w:val="24"/>
+        </w:rPr>
+      </w:pPr>
+      <w:r>
+        <w:rPr>
+          <w:sz w:val="24"/>
+          <w:szCs w:val="24"/>
+        </w:rPr>
+        <w:t>Link to site being hosted</w:t>
+      </w:r>
+    </w:p>
+    <w:p>
+      <w:pPr>
+        <w:pStyle w:val="ListParagraph"/>
+        <w:numPr>
+          <w:ilvl w:val="2"/>
+          <w:numId w:val="1"/>
+        </w:numPr>
+        <w:rPr>
+          <w:sz w:val="24"/>
+          <w:szCs w:val="24"/>
+        </w:rPr>
+      </w:pPr>
+      <w:r>
+        <w:rPr>
+          <w:sz w:val="24"/>
+          <w:szCs w:val="24"/>
+        </w:rPr>
+        <w:t>Link to GitHub to look at code</w:t>
+      </w:r>
+    </w:p>
+    <w:p>
+      <w:pPr>
+        <w:pStyle w:val="ListParagraph"/>
+        <w:numPr>
+          <w:ilvl w:val="2"/>
+          <w:numId w:val="1"/>
+        </w:numPr>
+        <w:rPr>
+          <w:sz w:val="24"/>
+          <w:szCs w:val="24"/>
+        </w:rPr>
+      </w:pPr>
+      <w:r>
+        <w:rPr>
+          <w:sz w:val="24"/>
+          <w:szCs w:val="24"/>
+        </w:rPr>
+        <w:t>Skills that were used</w:t>
       </w:r>
     </w:p>
     <w:p>
@@ -1014,7 +1134,7 @@
         <w:rFonts w:ascii="Courier New" w:hAnsi="Courier New" w:cs="Courier New" w:hint="default"/>
       </w:rPr>
     </w:lvl>
-    <w:lvl w:ilvl="2" w:tplc="04090005" w:tentative="1">
+    <w:lvl w:ilvl="2" w:tplc="04090005">
       <w:start w:val="1"/>
       <w:numFmt w:val="bullet"/>
       <w:lvlText w:val=""/>

</xml_diff>